<commit_message>
updating resume with additional info
</commit_message>
<xml_diff>
--- a/Resume.docx
+++ b/Resume.docx
@@ -76,11 +76,12 @@
     <w:p>
       <w:pPr>
         <w:pStyle w:val="SectionHeading"/>
-        <w:spacing w:before="120"/>
+        <w:spacing w:before="40" w:after="0"/>
         <w:rPr>
           <w:szCs w:val="24"/>
         </w:rPr>
       </w:pPr>
+      <w:bookmarkStart w:id="0" w:name="_GoBack"/>
       <w:r>
         <w:rPr>
           <w:szCs w:val="24"/>
@@ -95,6 +96,7 @@
           <w:ilvl w:val="0"/>
           <w:numId w:val="10"/>
         </w:numPr>
+        <w:spacing w:before="40" w:after="0"/>
         <w:ind w:firstLine="0"/>
         <w:rPr>
           <w:sz w:val="22"/>
@@ -137,6 +139,7 @@
           <w:ilvl w:val="1"/>
           <w:numId w:val="10"/>
         </w:numPr>
+        <w:spacing w:before="40" w:after="0"/>
         <w:rPr>
           <w:sz w:val="22"/>
           <w:szCs w:val="22"/>
@@ -178,6 +181,7 @@
           <w:ilvl w:val="1"/>
           <w:numId w:val="10"/>
         </w:numPr>
+        <w:spacing w:before="40" w:after="0"/>
         <w:rPr>
           <w:sz w:val="22"/>
           <w:szCs w:val="22"/>
@@ -231,6 +235,13 @@
           <w:szCs w:val="22"/>
         </w:rPr>
         <w:t xml:space="preserve"> from different species of robots</w:t>
+      </w:r>
+      <w:r>
+        <w:rPr>
+          <w:sz w:val="22"/>
+          <w:szCs w:val="22"/>
+        </w:rPr>
+        <w:t xml:space="preserve"> that have different gaussian distributions of traits.</w:t>
       </w:r>
     </w:p>
     <w:p>
@@ -240,6 +251,7 @@
           <w:ilvl w:val="1"/>
           <w:numId w:val="10"/>
         </w:numPr>
+        <w:spacing w:before="40" w:after="0"/>
         <w:rPr>
           <w:sz w:val="22"/>
           <w:szCs w:val="22"/>
@@ -278,16 +290,7 @@
           <w:sz w:val="22"/>
           <w:szCs w:val="22"/>
         </w:rPr>
-        <w:t>Capture the F</w:t>
-      </w:r>
-      <w:bookmarkStart w:id="0" w:name="_GoBack"/>
-      <w:bookmarkEnd w:id="0"/>
-      <w:r>
-        <w:rPr>
-          <w:sz w:val="22"/>
-          <w:szCs w:val="22"/>
-        </w:rPr>
-        <w:t>lag scenario in Unity3D</w:t>
+        <w:t>Capture the Flag scenario in Unity3D</w:t>
       </w:r>
       <w:r>
         <w:rPr>
@@ -301,7 +304,21 @@
           <w:sz w:val="22"/>
           <w:szCs w:val="22"/>
         </w:rPr>
-        <w:t xml:space="preserve"> for analysis</w:t>
+        <w:t xml:space="preserve"> for</w:t>
+      </w:r>
+      <w:r>
+        <w:rPr>
+          <w:sz w:val="22"/>
+          <w:szCs w:val="22"/>
+        </w:rPr>
+        <w:t xml:space="preserve"> Monte-Carlo</w:t>
+      </w:r>
+      <w:r>
+        <w:rPr>
+          <w:sz w:val="22"/>
+          <w:szCs w:val="22"/>
+        </w:rPr>
+        <w:t xml:space="preserve"> analysis</w:t>
       </w:r>
       <w:r>
         <w:rPr>
@@ -315,7 +332,14 @@
           <w:sz w:val="22"/>
           <w:szCs w:val="22"/>
         </w:rPr>
-        <w:t>as python interface code/</w:t>
+        <w:t>as python interface code</w:t>
+      </w:r>
+      <w:r>
+        <w:rPr>
+          <w:sz w:val="22"/>
+          <w:szCs w:val="22"/>
+        </w:rPr>
+        <w:t xml:space="preserve"> and the </w:t>
       </w:r>
       <w:proofErr w:type="spellStart"/>
       <w:r>
@@ -323,7 +347,14 @@
           <w:sz w:val="22"/>
           <w:szCs w:val="22"/>
         </w:rPr>
-        <w:t>numpy</w:t>
+        <w:t>N</w:t>
+      </w:r>
+      <w:r>
+        <w:rPr>
+          <w:sz w:val="22"/>
+          <w:szCs w:val="22"/>
+        </w:rPr>
+        <w:t>umpy</w:t>
       </w:r>
       <w:proofErr w:type="spellEnd"/>
       <w:r>
@@ -348,6 +379,7 @@
           <w:ilvl w:val="0"/>
           <w:numId w:val="10"/>
         </w:numPr>
+        <w:spacing w:before="40" w:after="0"/>
         <w:ind w:firstLine="0"/>
         <w:rPr>
           <w:sz w:val="22"/>
@@ -383,6 +415,7 @@
           <w:ilvl w:val="1"/>
           <w:numId w:val="10"/>
         </w:numPr>
+        <w:spacing w:before="40" w:after="0"/>
         <w:rPr>
           <w:sz w:val="22"/>
           <w:szCs w:val="22"/>
@@ -440,6 +473,7 @@
           <w:ilvl w:val="1"/>
           <w:numId w:val="10"/>
         </w:numPr>
+        <w:spacing w:before="40" w:after="0"/>
         <w:rPr>
           <w:sz w:val="22"/>
           <w:szCs w:val="22"/>
@@ -518,6 +552,7 @@
           <w:ilvl w:val="1"/>
           <w:numId w:val="10"/>
         </w:numPr>
+        <w:spacing w:before="40" w:after="0"/>
         <w:rPr>
           <w:sz w:val="22"/>
           <w:szCs w:val="22"/>
@@ -552,6 +587,7 @@
           <w:ilvl w:val="1"/>
           <w:numId w:val="10"/>
         </w:numPr>
+        <w:spacing w:before="40" w:after="0"/>
         <w:rPr>
           <w:sz w:val="22"/>
           <w:szCs w:val="22"/>
@@ -586,6 +622,7 @@
           <w:ilvl w:val="1"/>
           <w:numId w:val="10"/>
         </w:numPr>
+        <w:spacing w:before="40" w:after="0"/>
         <w:rPr>
           <w:sz w:val="22"/>
           <w:szCs w:val="22"/>
@@ -649,6 +686,7 @@
           <w:ilvl w:val="0"/>
           <w:numId w:val="10"/>
         </w:numPr>
+        <w:spacing w:before="40" w:after="0"/>
         <w:ind w:firstLine="0"/>
         <w:rPr>
           <w:sz w:val="22"/>
@@ -714,7 +752,7 @@
           <w:ilvl w:val="1"/>
           <w:numId w:val="10"/>
         </w:numPr>
-        <w:spacing w:after="120"/>
+        <w:spacing w:before="40" w:after="0"/>
         <w:rPr>
           <w:sz w:val="22"/>
           <w:szCs w:val="22"/>
@@ -731,7 +769,7 @@
     <w:p>
       <w:pPr>
         <w:pStyle w:val="SectionHeading"/>
-        <w:spacing w:before="120"/>
+        <w:spacing w:before="40" w:after="0"/>
         <w:rPr>
           <w:szCs w:val="24"/>
         </w:rPr>
@@ -756,41 +794,41 @@
           <w:ilvl w:val="0"/>
           <w:numId w:val="8"/>
         </w:numPr>
-        <w:spacing w:after="120"/>
-        <w:rPr>
-          <w:sz w:val="24"/>
-          <w:szCs w:val="24"/>
+        <w:spacing w:before="40" w:after="0"/>
+        <w:rPr>
+          <w:sz w:val="22"/>
+          <w:szCs w:val="22"/>
         </w:rPr>
       </w:pPr>
       <w:proofErr w:type="spellStart"/>
       <w:r>
         <w:rPr>
-          <w:sz w:val="24"/>
-          <w:szCs w:val="24"/>
+          <w:sz w:val="22"/>
+          <w:szCs w:val="22"/>
         </w:rPr>
         <w:t>PennApps</w:t>
       </w:r>
       <w:proofErr w:type="spellEnd"/>
       <w:r>
         <w:rPr>
-          <w:sz w:val="24"/>
-          <w:szCs w:val="24"/>
+          <w:sz w:val="22"/>
+          <w:szCs w:val="22"/>
         </w:rPr>
         <w:t xml:space="preserve"> Top 30 Winner: Used </w:t>
       </w:r>
       <w:proofErr w:type="spellStart"/>
       <w:r>
         <w:rPr>
-          <w:sz w:val="24"/>
-          <w:szCs w:val="24"/>
+          <w:sz w:val="22"/>
+          <w:szCs w:val="22"/>
         </w:rPr>
         <w:t>Tensorflow</w:t>
       </w:r>
       <w:proofErr w:type="spellEnd"/>
       <w:r>
         <w:rPr>
-          <w:sz w:val="24"/>
-          <w:szCs w:val="24"/>
+          <w:sz w:val="22"/>
+          <w:szCs w:val="22"/>
         </w:rPr>
         <w:t xml:space="preserve"> Image recognition to facilitate recycling</w:t>
       </w:r>
@@ -802,6 +840,7 @@
           <w:ilvl w:val="0"/>
           <w:numId w:val="8"/>
         </w:numPr>
+        <w:spacing w:before="40" w:after="0"/>
         <w:rPr>
           <w:sz w:val="22"/>
           <w:szCs w:val="22"/>
@@ -838,6 +877,7 @@
           <w:ilvl w:val="1"/>
           <w:numId w:val="8"/>
         </w:numPr>
+        <w:spacing w:before="40" w:after="0"/>
         <w:rPr>
           <w:sz w:val="22"/>
           <w:szCs w:val="22"/>
@@ -858,6 +898,7 @@
           <w:ilvl w:val="1"/>
           <w:numId w:val="8"/>
         </w:numPr>
+        <w:spacing w:before="40" w:after="0"/>
         <w:rPr>
           <w:sz w:val="22"/>
           <w:szCs w:val="22"/>
@@ -900,21 +941,33 @@
         </w:rPr>
         <w:t xml:space="preserve"> communication for </w:t>
       </w:r>
-      <w:proofErr w:type="gramStart"/>
-      <w:r>
-        <w:rPr>
-          <w:sz w:val="22"/>
-          <w:szCs w:val="22"/>
-        </w:rPr>
-        <w:t>client side</w:t>
-      </w:r>
-      <w:proofErr w:type="gramEnd"/>
-      <w:r>
-        <w:rPr>
-          <w:sz w:val="22"/>
-          <w:szCs w:val="22"/>
-        </w:rPr>
-        <w:t xml:space="preserve"> vision algorithm.</w:t>
+      <w:r>
+        <w:rPr>
+          <w:sz w:val="22"/>
+          <w:szCs w:val="22"/>
+        </w:rPr>
+        <w:t xml:space="preserve">a secure </w:t>
+      </w:r>
+      <w:r>
+        <w:rPr>
+          <w:sz w:val="22"/>
+          <w:szCs w:val="22"/>
+        </w:rPr>
+        <w:t>client</w:t>
+      </w:r>
+      <w:r>
+        <w:rPr>
+          <w:sz w:val="22"/>
+          <w:szCs w:val="22"/>
+        </w:rPr>
+        <w:t>-</w:t>
+      </w:r>
+      <w:r>
+        <w:rPr>
+          <w:sz w:val="22"/>
+          <w:szCs w:val="22"/>
+        </w:rPr>
+        <w:t>side vision algorithm.</w:t>
       </w:r>
     </w:p>
     <w:p>
@@ -924,6 +977,7 @@
           <w:ilvl w:val="0"/>
           <w:numId w:val="8"/>
         </w:numPr>
+        <w:spacing w:before="40" w:after="0"/>
         <w:rPr>
           <w:sz w:val="22"/>
           <w:szCs w:val="22"/>
@@ -974,6 +1028,7 @@
           <w:ilvl w:val="1"/>
           <w:numId w:val="8"/>
         </w:numPr>
+        <w:spacing w:before="40" w:after="0"/>
         <w:rPr>
           <w:sz w:val="22"/>
           <w:szCs w:val="22"/>
@@ -1008,6 +1063,7 @@
           <w:ilvl w:val="1"/>
           <w:numId w:val="8"/>
         </w:numPr>
+        <w:spacing w:before="40" w:after="0"/>
         <w:rPr>
           <w:sz w:val="22"/>
           <w:szCs w:val="22"/>
@@ -1028,6 +1084,7 @@
           <w:ilvl w:val="0"/>
           <w:numId w:val="6"/>
         </w:numPr>
+        <w:spacing w:before="40" w:after="0"/>
         <w:rPr>
           <w:sz w:val="22"/>
           <w:szCs w:val="22"/>
@@ -1090,6 +1147,7 @@
           <w:ilvl w:val="1"/>
           <w:numId w:val="6"/>
         </w:numPr>
+        <w:spacing w:before="40" w:after="0"/>
         <w:rPr>
           <w:sz w:val="22"/>
           <w:szCs w:val="22"/>
@@ -1152,6 +1210,7 @@
           <w:ilvl w:val="1"/>
           <w:numId w:val="6"/>
         </w:numPr>
+        <w:spacing w:before="40" w:after="0"/>
         <w:rPr>
           <w:sz w:val="22"/>
           <w:szCs w:val="22"/>
@@ -1193,6 +1252,7 @@
           <w:ilvl w:val="1"/>
           <w:numId w:val="6"/>
         </w:numPr>
+        <w:spacing w:before="40" w:after="0"/>
         <w:rPr>
           <w:sz w:val="22"/>
           <w:szCs w:val="22"/>
@@ -1241,6 +1301,7 @@
           <w:ilvl w:val="0"/>
           <w:numId w:val="8"/>
         </w:numPr>
+        <w:spacing w:before="40" w:after="0"/>
         <w:rPr>
           <w:sz w:val="22"/>
           <w:szCs w:val="22"/>
@@ -1289,6 +1350,7 @@
           <w:ilvl w:val="1"/>
           <w:numId w:val="8"/>
         </w:numPr>
+        <w:spacing w:before="40" w:after="0"/>
         <w:rPr>
           <w:sz w:val="22"/>
           <w:szCs w:val="22"/>
@@ -1309,7 +1371,7 @@
           <w:ilvl w:val="1"/>
           <w:numId w:val="8"/>
         </w:numPr>
-        <w:spacing w:after="120"/>
+        <w:spacing w:before="40" w:after="0"/>
         <w:rPr>
           <w:sz w:val="24"/>
           <w:szCs w:val="24"/>
@@ -1340,7 +1402,7 @@
     <w:p>
       <w:pPr>
         <w:pStyle w:val="SectionHeading"/>
-        <w:spacing w:before="120"/>
+        <w:spacing w:before="40" w:after="0"/>
         <w:rPr>
           <w:szCs w:val="24"/>
         </w:rPr>
@@ -1365,6 +1427,7 @@
           <w:ilvl w:val="0"/>
           <w:numId w:val="5"/>
         </w:numPr>
+        <w:spacing w:before="40" w:after="0"/>
         <w:rPr>
           <w:sz w:val="22"/>
           <w:szCs w:val="22"/>
@@ -1413,6 +1476,7 @@
           <w:ilvl w:val="1"/>
           <w:numId w:val="5"/>
         </w:numPr>
+        <w:spacing w:before="40" w:after="0"/>
         <w:rPr>
           <w:sz w:val="22"/>
           <w:szCs w:val="22"/>
@@ -1437,6 +1501,238 @@
           <w:sz w:val="22"/>
           <w:szCs w:val="22"/>
         </w:rPr>
+        <w:t>ECE 2036</w:t>
+      </w:r>
+      <w:r>
+        <w:rPr>
+          <w:sz w:val="22"/>
+          <w:szCs w:val="22"/>
+        </w:rPr>
+        <w:t>/</w:t>
+      </w:r>
+      <w:r>
+        <w:rPr>
+          <w:sz w:val="22"/>
+          <w:szCs w:val="22"/>
+        </w:rPr>
+        <w:t xml:space="preserve">2035(Programming </w:t>
+      </w:r>
+      <w:proofErr w:type="spellStart"/>
+      <w:r>
+        <w:rPr>
+          <w:sz w:val="22"/>
+          <w:szCs w:val="22"/>
+        </w:rPr>
+        <w:t>Hw</w:t>
+      </w:r>
+      <w:proofErr w:type="spellEnd"/>
+      <w:r>
+        <w:rPr>
+          <w:sz w:val="22"/>
+          <w:szCs w:val="22"/>
+        </w:rPr>
+        <w:t>/</w:t>
+      </w:r>
+      <w:proofErr w:type="spellStart"/>
+      <w:r>
+        <w:rPr>
+          <w:sz w:val="22"/>
+          <w:szCs w:val="22"/>
+        </w:rPr>
+        <w:t>Sw</w:t>
+      </w:r>
+      <w:proofErr w:type="spellEnd"/>
+      <w:r>
+        <w:rPr>
+          <w:sz w:val="22"/>
+          <w:szCs w:val="22"/>
+        </w:rPr>
+        <w:t>)</w:t>
+      </w:r>
+      <w:r>
+        <w:rPr>
+          <w:sz w:val="22"/>
+          <w:szCs w:val="22"/>
+        </w:rPr>
+        <w:t xml:space="preserve">, </w:t>
+      </w:r>
+      <w:r>
+        <w:rPr>
+          <w:sz w:val="22"/>
+          <w:szCs w:val="22"/>
+        </w:rPr>
+        <w:t>2026(</w:t>
+      </w:r>
+      <w:r>
+        <w:rPr>
+          <w:sz w:val="22"/>
+          <w:szCs w:val="22"/>
+        </w:rPr>
+        <w:t>DSP</w:t>
+      </w:r>
+      <w:r>
+        <w:rPr>
+          <w:sz w:val="22"/>
+          <w:szCs w:val="22"/>
+        </w:rPr>
+        <w:t>)</w:t>
+      </w:r>
+      <w:r>
+        <w:rPr>
+          <w:sz w:val="22"/>
+          <w:szCs w:val="22"/>
+        </w:rPr>
+        <w:t xml:space="preserve">, </w:t>
+      </w:r>
+      <w:r>
+        <w:rPr>
+          <w:sz w:val="22"/>
+          <w:szCs w:val="22"/>
+        </w:rPr>
+        <w:t>ECE 2031 (Digital Design Lab)</w:t>
+      </w:r>
+      <w:r>
+        <w:rPr>
+          <w:sz w:val="22"/>
+          <w:szCs w:val="22"/>
+        </w:rPr>
+        <w:t>,</w:t>
+      </w:r>
+      <w:r>
+        <w:rPr>
+          <w:sz w:val="22"/>
+          <w:szCs w:val="22"/>
+        </w:rPr>
+        <w:t xml:space="preserve"> ECE 2040 (Circuit</w:t>
+      </w:r>
+      <w:r>
+        <w:rPr>
+          <w:sz w:val="22"/>
+          <w:szCs w:val="22"/>
+        </w:rPr>
+        <w:t>s</w:t>
+      </w:r>
+      <w:r>
+        <w:rPr>
+          <w:sz w:val="22"/>
+          <w:szCs w:val="22"/>
+        </w:rPr>
+        <w:t>)</w:t>
+      </w:r>
+      <w:r>
+        <w:rPr>
+          <w:sz w:val="22"/>
+          <w:szCs w:val="22"/>
+        </w:rPr>
+        <w:t>,</w:t>
+      </w:r>
+      <w:r>
+        <w:rPr>
+          <w:sz w:val="22"/>
+          <w:szCs w:val="22"/>
+        </w:rPr>
+        <w:t xml:space="preserve"> ECE 3020 (Math Found</w:t>
+      </w:r>
+      <w:r>
+        <w:rPr>
+          <w:sz w:val="22"/>
+          <w:szCs w:val="22"/>
+        </w:rPr>
+        <w:t>.</w:t>
+      </w:r>
+      <w:r>
+        <w:rPr>
+          <w:sz w:val="22"/>
+          <w:szCs w:val="22"/>
+        </w:rPr>
+        <w:t>)</w:t>
+      </w:r>
+      <w:r>
+        <w:rPr>
+          <w:sz w:val="22"/>
+          <w:szCs w:val="22"/>
+        </w:rPr>
+        <w:t>,</w:t>
+      </w:r>
+      <w:r>
+        <w:rPr>
+          <w:sz w:val="22"/>
+          <w:szCs w:val="22"/>
+        </w:rPr>
+        <w:t xml:space="preserve"> </w:t>
+      </w:r>
+      <w:r>
+        <w:rPr>
+          <w:sz w:val="22"/>
+          <w:szCs w:val="22"/>
+        </w:rPr>
+        <w:t xml:space="preserve">ECE 3030 (Physical </w:t>
+      </w:r>
+      <w:proofErr w:type="spellStart"/>
+      <w:r>
+        <w:rPr>
+          <w:sz w:val="22"/>
+          <w:szCs w:val="22"/>
+        </w:rPr>
+        <w:t>Foun</w:t>
+      </w:r>
+      <w:proofErr w:type="spellEnd"/>
+      <w:r>
+        <w:rPr>
+          <w:sz w:val="22"/>
+          <w:szCs w:val="22"/>
+        </w:rPr>
+        <w:t xml:space="preserve">.), ECE 3056(Comp. Arc. </w:t>
+      </w:r>
+      <w:proofErr w:type="spellStart"/>
+      <w:r>
+        <w:rPr>
+          <w:sz w:val="22"/>
+          <w:szCs w:val="22"/>
+        </w:rPr>
+        <w:t>Concurr</w:t>
+      </w:r>
+      <w:proofErr w:type="spellEnd"/>
+      <w:r>
+        <w:rPr>
+          <w:sz w:val="22"/>
+          <w:szCs w:val="22"/>
+        </w:rPr>
+        <w:t>. Energy)</w:t>
+      </w:r>
+      <w:r>
+        <w:rPr>
+          <w:sz w:val="22"/>
+          <w:szCs w:val="22"/>
+        </w:rPr>
+        <w:t>,</w:t>
+      </w:r>
+      <w:r>
+        <w:rPr>
+          <w:sz w:val="22"/>
+          <w:szCs w:val="22"/>
+        </w:rPr>
+        <w:t xml:space="preserve"> ECE 3550 (Feedback Controls)</w:t>
+      </w:r>
+    </w:p>
+    <w:bookmarkEnd w:id="0"/>
+    <w:p>
+      <w:pPr>
+        <w:pStyle w:val="ListParagraph"/>
+        <w:numPr>
+          <w:ilvl w:val="1"/>
+          <w:numId w:val="5"/>
+        </w:numPr>
+        <w:rPr>
+          <w:sz w:val="22"/>
+          <w:szCs w:val="22"/>
+        </w:rPr>
+      </w:pPr>
+      <w:r>
+        <w:rPr>
+          <w:sz w:val="22"/>
+          <w:szCs w:val="22"/>
+        </w:rPr>
         <w:t>CS 1371 (</w:t>
       </w:r>
       <w:proofErr w:type="spellStart"/>
@@ -1453,6 +1749,36 @@
           <w:sz w:val="22"/>
           <w:szCs w:val="22"/>
         </w:rPr>
+        <w:t xml:space="preserve">), CS 1331 (Obj. Ori), </w:t>
+      </w:r>
+      <w:r>
+        <w:rPr>
+          <w:sz w:val="22"/>
+          <w:szCs w:val="22"/>
+        </w:rPr>
+        <w:t xml:space="preserve">CS 1332 (Data Structures and </w:t>
+      </w:r>
+      <w:proofErr w:type="spellStart"/>
+      <w:r>
+        <w:rPr>
+          <w:sz w:val="22"/>
+          <w:szCs w:val="22"/>
+        </w:rPr>
+        <w:t>a</w:t>
+      </w:r>
+      <w:r>
+        <w:rPr>
+          <w:sz w:val="22"/>
+          <w:szCs w:val="22"/>
+        </w:rPr>
+        <w:t>lgos</w:t>
+      </w:r>
+      <w:proofErr w:type="spellEnd"/>
+      <w:r>
+        <w:rPr>
+          <w:sz w:val="22"/>
+          <w:szCs w:val="22"/>
+        </w:rPr>
         <w:t>)</w:t>
       </w:r>
       <w:r>
@@ -1460,6 +1786,34 @@
           <w:sz w:val="22"/>
           <w:szCs w:val="22"/>
         </w:rPr>
+        <w:t>, CS 3600 (</w:t>
+      </w:r>
+      <w:r>
+        <w:rPr>
+          <w:sz w:val="22"/>
+          <w:szCs w:val="22"/>
+        </w:rPr>
+        <w:t>Intro</w:t>
+      </w:r>
+      <w:r>
+        <w:rPr>
+          <w:sz w:val="22"/>
+          <w:szCs w:val="22"/>
+        </w:rPr>
+        <w:t xml:space="preserve"> </w:t>
+      </w:r>
+      <w:r>
+        <w:rPr>
+          <w:sz w:val="22"/>
+          <w:szCs w:val="22"/>
+        </w:rPr>
+        <w:t>AI)</w:t>
+      </w:r>
+      <w:r>
+        <w:rPr>
+          <w:sz w:val="22"/>
+          <w:szCs w:val="22"/>
+        </w:rPr>
         <w:t>,</w:t>
       </w:r>
       <w:r>
@@ -1467,7 +1821,23 @@
           <w:sz w:val="22"/>
           <w:szCs w:val="22"/>
         </w:rPr>
-        <w:t xml:space="preserve"> CS 1331 (Obj. Ori)</w:t>
+        <w:t xml:space="preserve"> CS 4649 (Robot </w:t>
+      </w:r>
+      <w:proofErr w:type="spellStart"/>
+      <w:r>
+        <w:rPr>
+          <w:sz w:val="22"/>
+          <w:szCs w:val="22"/>
+        </w:rPr>
+        <w:t>Inteli</w:t>
+      </w:r>
+      <w:proofErr w:type="spellEnd"/>
+      <w:r>
+        <w:rPr>
+          <w:sz w:val="22"/>
+          <w:szCs w:val="22"/>
+        </w:rPr>
+        <w:t>. Planning)</w:t>
       </w:r>
       <w:r>
         <w:rPr>
@@ -1481,146 +1851,14 @@
           <w:sz w:val="22"/>
           <w:szCs w:val="22"/>
         </w:rPr>
-        <w:t>ECE 2036</w:t>
-      </w:r>
-      <w:r>
-        <w:rPr>
-          <w:sz w:val="22"/>
-          <w:szCs w:val="22"/>
-        </w:rPr>
-        <w:t>/</w:t>
-      </w:r>
-      <w:r>
-        <w:rPr>
-          <w:sz w:val="22"/>
-          <w:szCs w:val="22"/>
-        </w:rPr>
-        <w:t xml:space="preserve">2035(Programming </w:t>
-      </w:r>
-      <w:proofErr w:type="spellStart"/>
-      <w:r>
-        <w:rPr>
-          <w:sz w:val="22"/>
-          <w:szCs w:val="22"/>
-        </w:rPr>
-        <w:t>Hw</w:t>
-      </w:r>
-      <w:proofErr w:type="spellEnd"/>
-      <w:r>
-        <w:rPr>
-          <w:sz w:val="22"/>
-          <w:szCs w:val="22"/>
-        </w:rPr>
-        <w:t>/</w:t>
-      </w:r>
-      <w:proofErr w:type="spellStart"/>
-      <w:r>
-        <w:rPr>
-          <w:sz w:val="22"/>
-          <w:szCs w:val="22"/>
-        </w:rPr>
-        <w:t>Sw</w:t>
-      </w:r>
-      <w:proofErr w:type="spellEnd"/>
-      <w:r>
-        <w:rPr>
-          <w:sz w:val="22"/>
-          <w:szCs w:val="22"/>
-        </w:rPr>
-        <w:t>)/2026(</w:t>
-      </w:r>
-      <w:r>
-        <w:rPr>
-          <w:sz w:val="22"/>
-          <w:szCs w:val="22"/>
-        </w:rPr>
-        <w:t>DSP</w:t>
-      </w:r>
-      <w:r>
-        <w:rPr>
-          <w:sz w:val="22"/>
-          <w:szCs w:val="22"/>
-        </w:rPr>
-        <w:t>)</w:t>
-      </w:r>
-      <w:r>
-        <w:rPr>
-          <w:sz w:val="22"/>
-          <w:szCs w:val="22"/>
-        </w:rPr>
-        <w:t xml:space="preserve">, </w:t>
-      </w:r>
-      <w:r>
-        <w:rPr>
-          <w:sz w:val="22"/>
-          <w:szCs w:val="22"/>
-        </w:rPr>
-        <w:t>ECE 2031 (Digital Design Lab)/ ECE 2040 (Circuit</w:t>
-      </w:r>
-      <w:r>
-        <w:rPr>
-          <w:sz w:val="22"/>
-          <w:szCs w:val="22"/>
-        </w:rPr>
-        <w:t>s</w:t>
-      </w:r>
-      <w:r>
-        <w:rPr>
-          <w:sz w:val="22"/>
-          <w:szCs w:val="22"/>
-        </w:rPr>
-        <w:t>)/ ECE 3020 (Math Found</w:t>
-      </w:r>
-      <w:r>
-        <w:rPr>
-          <w:sz w:val="22"/>
-          <w:szCs w:val="22"/>
-        </w:rPr>
-        <w:t>.</w:t>
-      </w:r>
-      <w:r>
-        <w:rPr>
-          <w:sz w:val="22"/>
-          <w:szCs w:val="22"/>
-        </w:rPr>
-        <w:t>)</w:t>
-      </w:r>
-      <w:r>
-        <w:rPr>
-          <w:sz w:val="22"/>
-          <w:szCs w:val="22"/>
-        </w:rPr>
-        <w:t xml:space="preserve">, </w:t>
-      </w:r>
-      <w:r>
-        <w:rPr>
-          <w:sz w:val="22"/>
-          <w:szCs w:val="22"/>
-        </w:rPr>
-        <w:t xml:space="preserve">CS 1332 (Data Structures and </w:t>
-      </w:r>
-      <w:proofErr w:type="spellStart"/>
-      <w:r>
-        <w:rPr>
-          <w:sz w:val="22"/>
-          <w:szCs w:val="22"/>
-        </w:rPr>
-        <w:t>a</w:t>
-      </w:r>
-      <w:r>
-        <w:rPr>
-          <w:sz w:val="22"/>
-          <w:szCs w:val="22"/>
-        </w:rPr>
-        <w:t>lgos</w:t>
-      </w:r>
-      <w:proofErr w:type="spellEnd"/>
-      <w:r>
-        <w:rPr>
-          <w:sz w:val="22"/>
-          <w:szCs w:val="22"/>
-        </w:rPr>
-        <w:t>)</w:t>
+        <w:t xml:space="preserve">CS </w:t>
+      </w:r>
+      <w:r>
+        <w:rPr>
+          <w:sz w:val="22"/>
+          <w:szCs w:val="22"/>
+        </w:rPr>
+        <w:t>4641 (Machine Learning)</w:t>
       </w:r>
       <w:r>
         <w:rPr>
@@ -1633,7 +1871,7 @@
     <w:sectPr>
       <w:footerReference w:type="default" r:id="rId10"/>
       <w:pgSz w:w="12240" w:h="15840"/>
-      <w:pgMar w:top="1008" w:right="1440" w:bottom="1008" w:left="1440" w:header="720" w:footer="720" w:gutter="0"/>
+      <w:pgMar w:top="864" w:right="1440" w:bottom="864" w:left="1440" w:header="720" w:footer="720" w:gutter="0"/>
       <w:pgNumType w:start="1"/>
       <w:cols w:space="720"/>
       <w:titlePg/>

</xml_diff>